<commit_message>
Completed Production Code - Item, Inventory and ShoppingCart Class. Some Test cases included. Pending: exhaustive test cases
</commit_message>
<xml_diff>
--- a/plan for project.docx
+++ b/plan for project.docx
@@ -12,9 +12,7 @@
         </w:rPr>
       </w:pPr>
       <w:r>
-        <w:rPr>
-          <w:strike/>
-        </w:rPr>
+        <w:rPr/>
         <mc:AlternateContent>
           <mc:Choice Requires="wps">
             <w:drawing>
@@ -26,7 +24,7 @@
                 <wp:positionV relativeFrom="paragraph">
                   <wp:posOffset>109220</wp:posOffset>
                 </wp:positionV>
-                <wp:extent cx="3801110" cy="1419860"/>
+                <wp:extent cx="3801745" cy="1420495"/>
                 <wp:effectExtent l="0" t="0" r="0" b="0"/>
                 <wp:wrapNone/>
                 <wp:docPr id="1" name="Shape1"/>
@@ -37,7 +35,7 @@
                       <wps:spPr>
                         <a:xfrm>
                           <a:off x="0" y="0"/>
-                          <a:ext cx="3800520" cy="1419120"/>
+                          <a:ext cx="3801240" cy="1419840"/>
                         </a:xfrm>
                         <a:prstGeom prst="rect">
                           <a:avLst/>
@@ -64,10 +62,14 @@
                               <w:pStyle w:val="FrameContents"/>
                               <w:bidi w:val="0"/>
                               <w:jc w:val="left"/>
-                              <w:rPr/>
-                            </w:pPr>
-                            <w:r>
-                              <w:rPr/>
+                              <w:rPr>
+                                <w:color w:val="000000"/>
+                              </w:rPr>
+                            </w:pPr>
+                            <w:r>
+                              <w:rPr>
+                                <w:color w:val="000000"/>
+                              </w:rPr>
                               <w:t>Excel Sheet - Item</w:t>
                             </w:r>
                           </w:p>
@@ -76,10 +78,14 @@
                               <w:pStyle w:val="FrameContents"/>
                               <w:bidi w:val="0"/>
                               <w:jc w:val="left"/>
-                              <w:rPr/>
-                            </w:pPr>
-                            <w:r>
-                              <w:rPr/>
+                              <w:rPr>
+                                <w:color w:val="000000"/>
+                              </w:rPr>
+                            </w:pPr>
+                            <w:r>
+                              <w:rPr>
+                                <w:color w:val="000000"/>
+                              </w:rPr>
                               <w:t>Contains</w:t>
                             </w:r>
                           </w:p>
@@ -117,12 +123,17 @@
                                 <w:p>
                                   <w:pPr>
                                     <w:pStyle w:val="TableContents"/>
+                                    <w:widowControl w:val="false"/>
                                     <w:bidi w:val="0"/>
                                     <w:jc w:val="left"/>
-                                    <w:rPr/>
+                                    <w:rPr>
+                                      <w:color w:val="000000"/>
+                                    </w:rPr>
                                   </w:pPr>
                                   <w:r>
-                                    <w:rPr/>
+                                    <w:rPr>
+                                      <w:color w:val="000000"/>
+                                    </w:rPr>
                                     <w:t>Code</w:t>
                                   </w:r>
                                 </w:p>
@@ -139,12 +150,17 @@
                                 <w:p>
                                   <w:pPr>
                                     <w:pStyle w:val="TableContents"/>
+                                    <w:widowControl w:val="false"/>
                                     <w:bidi w:val="0"/>
                                     <w:jc w:val="left"/>
-                                    <w:rPr/>
+                                    <w:rPr>
+                                      <w:color w:val="000000"/>
+                                    </w:rPr>
                                   </w:pPr>
                                   <w:r>
-                                    <w:rPr/>
+                                    <w:rPr>
+                                      <w:color w:val="000000"/>
+                                    </w:rPr>
                                     <w:t xml:space="preserve">Name </w:t>
                                   </w:r>
                                 </w:p>
@@ -161,12 +177,17 @@
                                 <w:p>
                                   <w:pPr>
                                     <w:pStyle w:val="TableContents"/>
+                                    <w:widowControl w:val="false"/>
                                     <w:bidi w:val="0"/>
                                     <w:jc w:val="left"/>
-                                    <w:rPr/>
+                                    <w:rPr>
+                                      <w:color w:val="000000"/>
+                                    </w:rPr>
                                   </w:pPr>
                                   <w:r>
-                                    <w:rPr/>
+                                    <w:rPr>
+                                      <w:color w:val="000000"/>
+                                    </w:rPr>
                                     <w:t>Descrp</w:t>
                                   </w:r>
                                 </w:p>
@@ -183,12 +204,17 @@
                                 <w:p>
                                   <w:pPr>
                                     <w:pStyle w:val="TableContents"/>
+                                    <w:widowControl w:val="false"/>
                                     <w:bidi w:val="0"/>
                                     <w:jc w:val="left"/>
-                                    <w:rPr/>
+                                    <w:rPr>
+                                      <w:color w:val="000000"/>
+                                    </w:rPr>
                                   </w:pPr>
                                   <w:r>
-                                    <w:rPr/>
+                                    <w:rPr>
+                                      <w:color w:val="000000"/>
+                                    </w:rPr>
                                     <w:t>quantity</w:t>
                                   </w:r>
                                 </w:p>
@@ -206,12 +232,17 @@
                                 <w:p>
                                   <w:pPr>
                                     <w:pStyle w:val="TableContents"/>
+                                    <w:widowControl w:val="false"/>
                                     <w:bidi w:val="0"/>
                                     <w:jc w:val="left"/>
-                                    <w:rPr/>
+                                    <w:rPr>
+                                      <w:color w:val="000000"/>
+                                    </w:rPr>
                                   </w:pPr>
                                   <w:r>
-                                    <w:rPr/>
+                                    <w:rPr>
+                                      <w:color w:val="000000"/>
+                                    </w:rPr>
                                     <w:t>Price ?</w:t>
                                   </w:r>
                                 </w:p>
@@ -230,12 +261,17 @@
                                 <w:p>
                                   <w:pPr>
                                     <w:pStyle w:val="TableContents"/>
+                                    <w:widowControl w:val="false"/>
                                     <w:bidi w:val="0"/>
                                     <w:jc w:val="left"/>
-                                    <w:rPr/>
+                                    <w:rPr>
+                                      <w:color w:val="000000"/>
+                                    </w:rPr>
                                   </w:pPr>
                                   <w:r>
-                                    <w:rPr/>
+                                    <w:rPr>
+                                      <w:color w:val="000000"/>
+                                    </w:rPr>
                                     <w:t>100</w:t>
                                   </w:r>
                                 </w:p>
@@ -251,12 +287,17 @@
                                 <w:p>
                                   <w:pPr>
                                     <w:pStyle w:val="TableContents"/>
+                                    <w:widowControl w:val="false"/>
                                     <w:bidi w:val="0"/>
                                     <w:jc w:val="left"/>
-                                    <w:rPr/>
+                                    <w:rPr>
+                                      <w:color w:val="000000"/>
+                                    </w:rPr>
                                   </w:pPr>
                                   <w:r>
-                                    <w:rPr/>
+                                    <w:rPr>
+                                      <w:color w:val="000000"/>
+                                    </w:rPr>
                                     <w:t>Iphone</w:t>
                                   </w:r>
                                 </w:p>
@@ -272,12 +313,17 @@
                                 <w:p>
                                   <w:pPr>
                                     <w:pStyle w:val="TableContents"/>
+                                    <w:widowControl w:val="false"/>
                                     <w:bidi w:val="0"/>
                                     <w:jc w:val="left"/>
-                                    <w:rPr/>
+                                    <w:rPr>
+                                      <w:color w:val="000000"/>
+                                    </w:rPr>
                                   </w:pPr>
                                   <w:r>
-                                    <w:rPr/>
+                                    <w:rPr>
+                                      <w:color w:val="000000"/>
+                                    </w:rPr>
                                     <w:t>something</w:t>
                                   </w:r>
                                 </w:p>
@@ -297,10 +343,14 @@
                                     <w:suppressLineNumbers/>
                                     <w:bidi w:val="0"/>
                                     <w:jc w:val="left"/>
-                                    <w:rPr/>
+                                    <w:rPr>
+                                      <w:color w:val="000000"/>
+                                    </w:rPr>
                                   </w:pPr>
                                   <w:r>
-                                    <w:rPr/>
+                                    <w:rPr>
+                                      <w:color w:val="000000"/>
+                                    </w:rPr>
                                   </w:r>
                                 </w:p>
                               </w:tc>
@@ -320,10 +370,14 @@
                                     <w:suppressLineNumbers/>
                                     <w:bidi w:val="0"/>
                                     <w:jc w:val="left"/>
-                                    <w:rPr/>
+                                    <w:rPr>
+                                      <w:color w:val="000000"/>
+                                    </w:rPr>
                                   </w:pPr>
                                   <w:r>
-                                    <w:rPr/>
+                                    <w:rPr>
+                                      <w:color w:val="000000"/>
+                                    </w:rPr>
                                   </w:r>
                                 </w:p>
                               </w:tc>
@@ -334,10 +388,14 @@
                               <w:pStyle w:val="FrameContents"/>
                               <w:bidi w:val="0"/>
                               <w:jc w:val="left"/>
-                              <w:rPr/>
-                            </w:pPr>
-                            <w:r>
-                              <w:rPr/>
+                              <w:rPr>
+                                <w:color w:val="000000"/>
+                              </w:rPr>
+                            </w:pPr>
+                            <w:r>
+                              <w:rPr>
+                                <w:color w:val="000000"/>
+                              </w:rPr>
                             </w:r>
                           </w:p>
                         </w:txbxContent>
@@ -353,9 +411,9 @@
           </mc:Choice>
           <mc:Fallback>
             <w:pict>
-              <v:rect id="shape_0" ID="Shape1" fillcolor="white" stroked="t" style="position:absolute;margin-left:-1.3pt;margin-top:8.6pt;width:299.2pt;height:111.7pt;v-text-anchor:middle">
+              <v:rect id="shape_0" ID="Shape1" fillcolor="white" stroked="t" style="position:absolute;margin-left:-1.3pt;margin-top:8.6pt;width:299.25pt;height:111.75pt;v-text-anchor:middle">
                 <w10:wrap type="none"/>
-                <v:fill o:detectmouseclick="t" color2="black"/>
+                <v:fill o:detectmouseclick="t" type="solid" color2="black"/>
                 <v:stroke color="#3465a4" joinstyle="round" endcap="flat"/>
                 <v:textbox>
                   <w:txbxContent>
@@ -364,10 +422,14 @@
                         <w:pStyle w:val="FrameContents"/>
                         <w:bidi w:val="0"/>
                         <w:jc w:val="left"/>
-                        <w:rPr/>
+                        <w:rPr>
+                          <w:color w:val="000000"/>
+                        </w:rPr>
                       </w:pPr>
                       <w:r>
-                        <w:rPr/>
+                        <w:rPr>
+                          <w:color w:val="000000"/>
+                        </w:rPr>
                         <w:t>Excel Sheet - Item</w:t>
                       </w:r>
                     </w:p>
@@ -376,10 +438,14 @@
                         <w:pStyle w:val="FrameContents"/>
                         <w:bidi w:val="0"/>
                         <w:jc w:val="left"/>
-                        <w:rPr/>
+                        <w:rPr>
+                          <w:color w:val="000000"/>
+                        </w:rPr>
                       </w:pPr>
                       <w:r>
-                        <w:rPr/>
+                        <w:rPr>
+                          <w:color w:val="000000"/>
+                        </w:rPr>
                         <w:t>Contains</w:t>
                       </w:r>
                     </w:p>
@@ -417,12 +483,17 @@
                           <w:p>
                             <w:pPr>
                               <w:pStyle w:val="TableContents"/>
+                              <w:widowControl w:val="false"/>
                               <w:bidi w:val="0"/>
                               <w:jc w:val="left"/>
-                              <w:rPr/>
-                            </w:pPr>
-                            <w:r>
-                              <w:rPr/>
+                              <w:rPr>
+                                <w:color w:val="000000"/>
+                              </w:rPr>
+                            </w:pPr>
+                            <w:r>
+                              <w:rPr>
+                                <w:color w:val="000000"/>
+                              </w:rPr>
                               <w:t>Code</w:t>
                             </w:r>
                           </w:p>
@@ -439,12 +510,17 @@
                           <w:p>
                             <w:pPr>
                               <w:pStyle w:val="TableContents"/>
+                              <w:widowControl w:val="false"/>
                               <w:bidi w:val="0"/>
                               <w:jc w:val="left"/>
-                              <w:rPr/>
-                            </w:pPr>
-                            <w:r>
-                              <w:rPr/>
+                              <w:rPr>
+                                <w:color w:val="000000"/>
+                              </w:rPr>
+                            </w:pPr>
+                            <w:r>
+                              <w:rPr>
+                                <w:color w:val="000000"/>
+                              </w:rPr>
                               <w:t xml:space="preserve">Name </w:t>
                             </w:r>
                           </w:p>
@@ -461,12 +537,17 @@
                           <w:p>
                             <w:pPr>
                               <w:pStyle w:val="TableContents"/>
+                              <w:widowControl w:val="false"/>
                               <w:bidi w:val="0"/>
                               <w:jc w:val="left"/>
-                              <w:rPr/>
-                            </w:pPr>
-                            <w:r>
-                              <w:rPr/>
+                              <w:rPr>
+                                <w:color w:val="000000"/>
+                              </w:rPr>
+                            </w:pPr>
+                            <w:r>
+                              <w:rPr>
+                                <w:color w:val="000000"/>
+                              </w:rPr>
                               <w:t>Descrp</w:t>
                             </w:r>
                           </w:p>
@@ -483,12 +564,17 @@
                           <w:p>
                             <w:pPr>
                               <w:pStyle w:val="TableContents"/>
+                              <w:widowControl w:val="false"/>
                               <w:bidi w:val="0"/>
                               <w:jc w:val="left"/>
-                              <w:rPr/>
-                            </w:pPr>
-                            <w:r>
-                              <w:rPr/>
+                              <w:rPr>
+                                <w:color w:val="000000"/>
+                              </w:rPr>
+                            </w:pPr>
+                            <w:r>
+                              <w:rPr>
+                                <w:color w:val="000000"/>
+                              </w:rPr>
                               <w:t>quantity</w:t>
                             </w:r>
                           </w:p>
@@ -506,12 +592,17 @@
                           <w:p>
                             <w:pPr>
                               <w:pStyle w:val="TableContents"/>
+                              <w:widowControl w:val="false"/>
                               <w:bidi w:val="0"/>
                               <w:jc w:val="left"/>
-                              <w:rPr/>
-                            </w:pPr>
-                            <w:r>
-                              <w:rPr/>
+                              <w:rPr>
+                                <w:color w:val="000000"/>
+                              </w:rPr>
+                            </w:pPr>
+                            <w:r>
+                              <w:rPr>
+                                <w:color w:val="000000"/>
+                              </w:rPr>
                               <w:t>Price ?</w:t>
                             </w:r>
                           </w:p>
@@ -530,12 +621,17 @@
                           <w:p>
                             <w:pPr>
                               <w:pStyle w:val="TableContents"/>
+                              <w:widowControl w:val="false"/>
                               <w:bidi w:val="0"/>
                               <w:jc w:val="left"/>
-                              <w:rPr/>
-                            </w:pPr>
-                            <w:r>
-                              <w:rPr/>
+                              <w:rPr>
+                                <w:color w:val="000000"/>
+                              </w:rPr>
+                            </w:pPr>
+                            <w:r>
+                              <w:rPr>
+                                <w:color w:val="000000"/>
+                              </w:rPr>
                               <w:t>100</w:t>
                             </w:r>
                           </w:p>
@@ -551,12 +647,17 @@
                           <w:p>
                             <w:pPr>
                               <w:pStyle w:val="TableContents"/>
+                              <w:widowControl w:val="false"/>
                               <w:bidi w:val="0"/>
                               <w:jc w:val="left"/>
-                              <w:rPr/>
-                            </w:pPr>
-                            <w:r>
-                              <w:rPr/>
+                              <w:rPr>
+                                <w:color w:val="000000"/>
+                              </w:rPr>
+                            </w:pPr>
+                            <w:r>
+                              <w:rPr>
+                                <w:color w:val="000000"/>
+                              </w:rPr>
                               <w:t>Iphone</w:t>
                             </w:r>
                           </w:p>
@@ -572,12 +673,17 @@
                           <w:p>
                             <w:pPr>
                               <w:pStyle w:val="TableContents"/>
+                              <w:widowControl w:val="false"/>
                               <w:bidi w:val="0"/>
                               <w:jc w:val="left"/>
-                              <w:rPr/>
-                            </w:pPr>
-                            <w:r>
-                              <w:rPr/>
+                              <w:rPr>
+                                <w:color w:val="000000"/>
+                              </w:rPr>
+                            </w:pPr>
+                            <w:r>
+                              <w:rPr>
+                                <w:color w:val="000000"/>
+                              </w:rPr>
                               <w:t>something</w:t>
                             </w:r>
                           </w:p>
@@ -597,10 +703,14 @@
                               <w:suppressLineNumbers/>
                               <w:bidi w:val="0"/>
                               <w:jc w:val="left"/>
-                              <w:rPr/>
-                            </w:pPr>
-                            <w:r>
-                              <w:rPr/>
+                              <w:rPr>
+                                <w:color w:val="000000"/>
+                              </w:rPr>
+                            </w:pPr>
+                            <w:r>
+                              <w:rPr>
+                                <w:color w:val="000000"/>
+                              </w:rPr>
                             </w:r>
                           </w:p>
                         </w:tc>
@@ -620,10 +730,14 @@
                               <w:suppressLineNumbers/>
                               <w:bidi w:val="0"/>
                               <w:jc w:val="left"/>
-                              <w:rPr/>
-                            </w:pPr>
-                            <w:r>
-                              <w:rPr/>
+                              <w:rPr>
+                                <w:color w:val="000000"/>
+                              </w:rPr>
+                            </w:pPr>
+                            <w:r>
+                              <w:rPr>
+                                <w:color w:val="000000"/>
+                              </w:rPr>
                             </w:r>
                           </w:p>
                         </w:tc>
@@ -634,10 +748,14 @@
                         <w:pStyle w:val="FrameContents"/>
                         <w:bidi w:val="0"/>
                         <w:jc w:val="left"/>
-                        <w:rPr/>
+                        <w:rPr>
+                          <w:color w:val="000000"/>
+                        </w:rPr>
                       </w:pPr>
                       <w:r>
-                        <w:rPr/>
+                        <w:rPr>
+                          <w:color w:val="000000"/>
+                        </w:rPr>
                       </w:r>
                     </w:p>
                   </w:txbxContent>
@@ -649,15 +767,15 @@
         <mc:AlternateContent>
           <mc:Choice Requires="wps">
             <w:drawing>
-              <wp:anchor behindDoc="0" distT="0" distB="0" distL="0" distR="0" simplePos="0" locked="0" layoutInCell="0" allowOverlap="1" relativeHeight="4">
+              <wp:anchor behindDoc="0" distT="0" distB="0" distL="0" distR="0" simplePos="0" locked="0" layoutInCell="0" allowOverlap="1" relativeHeight="3">
                 <wp:simplePos x="0" y="0"/>
                 <wp:positionH relativeFrom="column">
-                  <wp:posOffset>469265</wp:posOffset>
+                  <wp:posOffset>464820</wp:posOffset>
                 </wp:positionH>
                 <wp:positionV relativeFrom="paragraph">
                   <wp:posOffset>1527810</wp:posOffset>
                 </wp:positionV>
-                <wp:extent cx="10160" cy="887095"/>
+                <wp:extent cx="10160" cy="946150"/>
                 <wp:effectExtent l="0" t="0" r="0" b="0"/>
                 <wp:wrapNone/>
                 <wp:docPr id="3" name="Shape2"/>
@@ -668,7 +786,7 @@
                       <wps:spPr>
                         <a:xfrm>
                           <a:off x="0" y="0"/>
-                          <a:ext cx="9360" cy="886320"/>
+                          <a:ext cx="19800" cy="887040"/>
                         </a:xfrm>
                         <a:prstGeom prst="line">
                           <a:avLst/>
@@ -695,7 +813,7 @@
           </mc:Choice>
           <mc:Fallback>
             <w:pict>
-              <v:line id="shape_0" from="36.95pt,120.3pt" to="37.65pt,190.05pt" ID="Shape2" stroked="t" style="position:absolute">
+              <v:line id="shape_0" from="36.6pt,120.3pt" to="38.1pt,190.1pt" ID="Shape2" stroked="t" style="position:absolute">
                 <v:stroke color="#3465a4" endarrow="block" endarrowwidth="medium" endarrowlength="medium" joinstyle="round" endcap="flat"/>
                 <v:fill o:detectmouseclick="t" on="false"/>
               </v:line>
@@ -705,7 +823,7 @@
         <mc:AlternateContent>
           <mc:Choice Requires="wps">
             <w:drawing>
-              <wp:anchor behindDoc="0" distT="0" distB="0" distL="0" distR="0" simplePos="0" locked="0" layoutInCell="0" allowOverlap="1" relativeHeight="5">
+              <wp:anchor behindDoc="0" distT="0" distB="0" distL="0" distR="0" simplePos="0" locked="0" layoutInCell="0" allowOverlap="1" relativeHeight="4">
                 <wp:simplePos x="0" y="0"/>
                 <wp:positionH relativeFrom="column">
                   <wp:posOffset>-264160</wp:posOffset>
@@ -713,7 +831,7 @@
                 <wp:positionV relativeFrom="paragraph">
                   <wp:posOffset>2423795</wp:posOffset>
                 </wp:positionV>
-                <wp:extent cx="2962910" cy="2981960"/>
+                <wp:extent cx="2963545" cy="2982595"/>
                 <wp:effectExtent l="0" t="0" r="0" b="0"/>
                 <wp:wrapNone/>
                 <wp:docPr id="4" name="Shape3"/>
@@ -724,13 +842,13 @@
                       <wps:spPr>
                         <a:xfrm>
                           <a:off x="0" y="0"/>
-                          <a:ext cx="2962440" cy="2981160"/>
+                          <a:ext cx="2962800" cy="2981880"/>
                         </a:xfrm>
                         <a:custGeom>
                           <a:avLst/>
                           <a:gdLst/>
                           <a:ahLst/>
-                          <a:rect l="0" t="0" r="r" b="b"/>
+                          <a:rect l="l" t="t" r="r" b="b"/>
                           <a:pathLst>
                             <a:path w="4667" h="4697">
                               <a:moveTo>
@@ -845,120 +963,175 @@
                         <w:txbxContent>
                           <w:p>
                             <w:pPr>
-                              <w:overflowPunct w:val="false"/>
-                              <w:bidi w:val="0"/>
-                              <w:rPr/>
-                            </w:pPr>
-                            <w:r>
-                              <w:rPr/>
+                              <w:pStyle w:val="FrameContents"/>
+                              <w:overflowPunct w:val="true"/>
+                              <w:bidi w:val="0"/>
+                              <w:rPr>
+                                <w:color w:val="000000"/>
+                              </w:rPr>
+                            </w:pPr>
+                            <w:r>
+                              <w:rPr>
+                                <w:color w:val="000000"/>
+                              </w:rPr>
                               <w:t>Inventory Class:</w:t>
                             </w:r>
                           </w:p>
                           <w:p>
                             <w:pPr>
-                              <w:overflowPunct w:val="false"/>
-                              <w:bidi w:val="0"/>
-                              <w:rPr/>
-                            </w:pPr>
-                            <w:r>
-                              <w:rPr/>
-                            </w:r>
-                          </w:p>
-                          <w:p>
-                            <w:pPr>
-                              <w:overflowPunct w:val="false"/>
-                              <w:bidi w:val="0"/>
-                              <w:rPr/>
-                            </w:pPr>
-                            <w:r>
-                              <w:rPr/>
+                              <w:pStyle w:val="FrameContents"/>
+                              <w:overflowPunct w:val="true"/>
+                              <w:bidi w:val="0"/>
+                              <w:rPr>
+                                <w:color w:val="000000"/>
+                              </w:rPr>
+                            </w:pPr>
+                            <w:r>
+                              <w:rPr>
+                                <w:color w:val="000000"/>
+                              </w:rPr>
+                            </w:r>
+                          </w:p>
+                          <w:p>
+                            <w:pPr>
+                              <w:pStyle w:val="FrameContents"/>
+                              <w:overflowPunct w:val="true"/>
+                              <w:bidi w:val="0"/>
+                              <w:rPr>
+                                <w:color w:val="000000"/>
+                              </w:rPr>
+                            </w:pPr>
+                            <w:r>
+                              <w:rPr>
+                                <w:color w:val="000000"/>
+                              </w:rPr>
                               <w:t>Load Method:</w:t>
                             </w:r>
                           </w:p>
                           <w:p>
                             <w:pPr>
-                              <w:overflowPunct w:val="false"/>
-                              <w:bidi w:val="0"/>
-                              <w:rPr/>
-                            </w:pPr>
-                            <w:r>
-                              <w:rPr/>
+                              <w:pStyle w:val="FrameContents"/>
+                              <w:overflowPunct w:val="true"/>
+                              <w:bidi w:val="0"/>
+                              <w:rPr>
+                                <w:color w:val="000000"/>
+                              </w:rPr>
+                            </w:pPr>
+                            <w:r>
+                              <w:rPr>
+                                <w:color w:val="000000"/>
+                              </w:rPr>
                               <w:t xml:space="preserve">Calls the excel reader class </w:t>
                             </w:r>
                           </w:p>
                           <w:p>
                             <w:pPr>
-                              <w:overflowPunct w:val="false"/>
-                              <w:bidi w:val="0"/>
-                              <w:rPr/>
-                            </w:pPr>
-                            <w:r>
-                              <w:rPr/>
+                              <w:pStyle w:val="FrameContents"/>
+                              <w:overflowPunct w:val="true"/>
+                              <w:bidi w:val="0"/>
+                              <w:rPr>
+                                <w:color w:val="000000"/>
+                              </w:rPr>
+                            </w:pPr>
+                            <w:r>
+                              <w:rPr>
+                                <w:color w:val="000000"/>
+                              </w:rPr>
                               <w:t>Read above data</w:t>
                             </w:r>
                           </w:p>
                           <w:p>
                             <w:pPr>
-                              <w:overflowPunct w:val="false"/>
-                              <w:bidi w:val="0"/>
-                              <w:rPr/>
-                            </w:pPr>
-                            <w:r>
-                              <w:rPr/>
+                              <w:pStyle w:val="FrameContents"/>
+                              <w:overflowPunct w:val="true"/>
+                              <w:bidi w:val="0"/>
+                              <w:rPr>
+                                <w:color w:val="000000"/>
+                              </w:rPr>
+                            </w:pPr>
+                            <w:r>
+                              <w:rPr>
+                                <w:color w:val="000000"/>
+                              </w:rPr>
                               <w:t>Initialised Items objects here</w:t>
                             </w:r>
                           </w:p>
                           <w:p>
                             <w:pPr>
-                              <w:overflowPunct w:val="false"/>
-                              <w:bidi w:val="0"/>
-                              <w:rPr/>
-                            </w:pPr>
-                            <w:r>
-                              <w:rPr/>
-                            </w:r>
-                          </w:p>
-                          <w:p>
-                            <w:pPr>
-                              <w:overflowPunct w:val="false"/>
-                              <w:bidi w:val="0"/>
-                              <w:rPr/>
-                            </w:pPr>
-                            <w:r>
-                              <w:rPr/>
+                              <w:pStyle w:val="FrameContents"/>
+                              <w:overflowPunct w:val="true"/>
+                              <w:bidi w:val="0"/>
+                              <w:rPr>
+                                <w:color w:val="000000"/>
+                              </w:rPr>
+                            </w:pPr>
+                            <w:r>
+                              <w:rPr>
+                                <w:color w:val="000000"/>
+                              </w:rPr>
+                            </w:r>
+                          </w:p>
+                          <w:p>
+                            <w:pPr>
+                              <w:pStyle w:val="FrameContents"/>
+                              <w:overflowPunct w:val="true"/>
+                              <w:bidi w:val="0"/>
+                              <w:rPr>
+                                <w:color w:val="000000"/>
+                              </w:rPr>
+                            </w:pPr>
+                            <w:r>
+                              <w:rPr>
+                                <w:color w:val="000000"/>
+                              </w:rPr>
                               <w:t>Collections:</w:t>
                             </w:r>
                           </w:p>
                           <w:p>
                             <w:pPr>
-                              <w:overflowPunct w:val="false"/>
-                              <w:bidi w:val="0"/>
-                              <w:rPr/>
-                            </w:pPr>
-                            <w:r>
-                              <w:rPr/>
+                              <w:pStyle w:val="FrameContents"/>
+                              <w:overflowPunct w:val="true"/>
+                              <w:bidi w:val="0"/>
+                              <w:rPr>
+                                <w:color w:val="000000"/>
+                              </w:rPr>
+                            </w:pPr>
+                            <w:r>
+                              <w:rPr>
+                                <w:color w:val="000000"/>
+                              </w:rPr>
                               <w:t>Stock&lt;Item, Integer&gt;(Item, quantity)</w:t>
                             </w:r>
                           </w:p>
                           <w:p>
                             <w:pPr>
-                              <w:overflowPunct w:val="false"/>
-                              <w:bidi w:val="0"/>
-                              <w:rPr/>
-                            </w:pPr>
-                            <w:r>
-                              <w:rPr/>
+                              <w:pStyle w:val="FrameContents"/>
+                              <w:overflowPunct w:val="true"/>
+                              <w:bidi w:val="0"/>
+                              <w:rPr>
+                                <w:color w:val="000000"/>
+                              </w:rPr>
+                            </w:pPr>
+                            <w:r>
+                              <w:rPr>
+                                <w:color w:val="000000"/>
+                              </w:rPr>
                               <w:t>List&lt;Items&gt; ListOfItems – to check</w:t>
                             </w:r>
                           </w:p>
                           <w:p>
                             <w:pPr>
-                              <w:overflowPunct w:val="false"/>
-                              <w:bidi w:val="0"/>
-                              <w:rPr/>
-                            </w:pPr>
-                            <w:r>
-                              <w:rPr/>
+                              <w:pStyle w:val="FrameContents"/>
+                              <w:overflowPunct w:val="true"/>
+                              <w:bidi w:val="0"/>
+                              <w:rPr>
+                                <w:color w:val="000000"/>
+                              </w:rPr>
+                            </w:pPr>
+                            <w:r>
+                              <w:rPr>
+                                <w:color w:val="000000"/>
+                              </w:rPr>
                             </w:r>
                           </w:p>
                         </w:txbxContent>
@@ -973,141 +1146,13 @@
             </w:drawing>
           </mc:Choice>
           <mc:Fallback>
-            <w:pict>
-              <v:roundrect id="shape_0" ID="Shape3" fillcolor="white" stroked="t" style="position:absolute;margin-left:-20.8pt;margin-top:190.85pt;width:233.2pt;height:234.7pt;v-text-anchor:middle">
-                <v:textbox>
-                  <w:txbxContent>
-                    <w:p>
-                      <w:pPr>
-                        <w:overflowPunct w:val="false"/>
-                        <w:bidi w:val="0"/>
-                        <w:rPr/>
-                      </w:pPr>
-                      <w:r>
-                        <w:rPr/>
-                        <w:t>Inventory Class:</w:t>
-                      </w:r>
-                    </w:p>
-                    <w:p>
-                      <w:pPr>
-                        <w:overflowPunct w:val="false"/>
-                        <w:bidi w:val="0"/>
-                        <w:rPr/>
-                      </w:pPr>
-                      <w:r>
-                        <w:rPr/>
-                      </w:r>
-                    </w:p>
-                    <w:p>
-                      <w:pPr>
-                        <w:overflowPunct w:val="false"/>
-                        <w:bidi w:val="0"/>
-                        <w:rPr/>
-                      </w:pPr>
-                      <w:r>
-                        <w:rPr/>
-                        <w:t>Load Method:</w:t>
-                      </w:r>
-                    </w:p>
-                    <w:p>
-                      <w:pPr>
-                        <w:overflowPunct w:val="false"/>
-                        <w:bidi w:val="0"/>
-                        <w:rPr/>
-                      </w:pPr>
-                      <w:r>
-                        <w:rPr/>
-                        <w:t xml:space="preserve">Calls the excel reader class </w:t>
-                      </w:r>
-                    </w:p>
-                    <w:p>
-                      <w:pPr>
-                        <w:overflowPunct w:val="false"/>
-                        <w:bidi w:val="0"/>
-                        <w:rPr/>
-                      </w:pPr>
-                      <w:r>
-                        <w:rPr/>
-                        <w:t>Read above data</w:t>
-                      </w:r>
-                    </w:p>
-                    <w:p>
-                      <w:pPr>
-                        <w:overflowPunct w:val="false"/>
-                        <w:bidi w:val="0"/>
-                        <w:rPr/>
-                      </w:pPr>
-                      <w:r>
-                        <w:rPr/>
-                        <w:t>Initialised Items objects here</w:t>
-                      </w:r>
-                    </w:p>
-                    <w:p>
-                      <w:pPr>
-                        <w:overflowPunct w:val="false"/>
-                        <w:bidi w:val="0"/>
-                        <w:rPr/>
-                      </w:pPr>
-                      <w:r>
-                        <w:rPr/>
-                      </w:r>
-                    </w:p>
-                    <w:p>
-                      <w:pPr>
-                        <w:overflowPunct w:val="false"/>
-                        <w:bidi w:val="0"/>
-                        <w:rPr/>
-                      </w:pPr>
-                      <w:r>
-                        <w:rPr/>
-                        <w:t>Collections:</w:t>
-                      </w:r>
-                    </w:p>
-                    <w:p>
-                      <w:pPr>
-                        <w:overflowPunct w:val="false"/>
-                        <w:bidi w:val="0"/>
-                        <w:rPr/>
-                      </w:pPr>
-                      <w:r>
-                        <w:rPr/>
-                        <w:t>Stock&lt;Item, Integer&gt;(Item, quantity)</w:t>
-                      </w:r>
-                    </w:p>
-                    <w:p>
-                      <w:pPr>
-                        <w:overflowPunct w:val="false"/>
-                        <w:bidi w:val="0"/>
-                        <w:rPr/>
-                      </w:pPr>
-                      <w:r>
-                        <w:rPr/>
-                        <w:t>List&lt;Items&gt; ListOfItems – to check</w:t>
-                      </w:r>
-                    </w:p>
-                    <w:p>
-                      <w:pPr>
-                        <w:overflowPunct w:val="false"/>
-                        <w:bidi w:val="0"/>
-                        <w:rPr/>
-                      </w:pPr>
-                      <w:r>
-                        <w:rPr/>
-                      </w:r>
-                    </w:p>
-                  </w:txbxContent>
-                </v:textbox>
-                <w10:wrap type="none"/>
-                <v:fill o:detectmouseclick="t" color2="black"/>
-                <v:stroke color="#3465a4" joinstyle="round" endcap="flat"/>
-              </v:roundrect>
-            </w:pict>
+            <w:pict/>
           </mc:Fallback>
         </mc:AlternateContent>
         <mc:AlternateContent>
           <mc:Choice Requires="wps">
             <w:drawing>
-              <wp:anchor behindDoc="0" distT="0" distB="0" distL="0" distR="0" simplePos="0" locked="0" layoutInCell="0" allowOverlap="1" relativeHeight="6">
+              <wp:anchor behindDoc="0" distT="0" distB="0" distL="0" distR="0" simplePos="0" locked="0" layoutInCell="0" allowOverlap="1" relativeHeight="5">
                 <wp:simplePos x="0" y="0"/>
                 <wp:positionH relativeFrom="column">
                   <wp:posOffset>3622040</wp:posOffset>
@@ -1115,10 +1160,10 @@
                 <wp:positionV relativeFrom="paragraph">
                   <wp:posOffset>2576195</wp:posOffset>
                 </wp:positionV>
-                <wp:extent cx="2753360" cy="1686560"/>
+                <wp:extent cx="2753995" cy="1687195"/>
                 <wp:effectExtent l="0" t="0" r="0" b="0"/>
                 <wp:wrapNone/>
-                <wp:docPr id="5" name="Shape4"/>
+                <wp:docPr id="6" name="Shape4"/>
                 <a:graphic xmlns:a="http://schemas.openxmlformats.org/drawingml/2006/main">
                   <a:graphicData uri="http://schemas.microsoft.com/office/word/2010/wordprocessingShape">
                     <wps:wsp>
@@ -1126,13 +1171,13 @@
                       <wps:spPr>
                         <a:xfrm>
                           <a:off x="0" y="0"/>
-                          <a:ext cx="2752560" cy="1685880"/>
+                          <a:ext cx="2753280" cy="1686600"/>
                         </a:xfrm>
                         <a:custGeom>
                           <a:avLst/>
                           <a:gdLst/>
                           <a:ahLst/>
-                          <a:rect l="0" t="0" r="r" b="b"/>
+                          <a:rect l="l" t="t" r="r" b="b"/>
                           <a:pathLst>
                             <a:path w="4337" h="2657">
                               <a:moveTo>
@@ -1247,34 +1292,49 @@
                         <w:txbxContent>
                           <w:p>
                             <w:pPr>
-                              <w:overflowPunct w:val="false"/>
-                              <w:bidi w:val="0"/>
-                              <w:rPr/>
-                            </w:pPr>
-                            <w:r>
-                              <w:rPr/>
+                              <w:pStyle w:val="FrameContents"/>
+                              <w:overflowPunct w:val="true"/>
+                              <w:bidi w:val="0"/>
+                              <w:rPr>
+                                <w:color w:val="000000"/>
+                              </w:rPr>
+                            </w:pPr>
+                            <w:r>
+                              <w:rPr>
+                                <w:color w:val="000000"/>
+                              </w:rPr>
                               <w:t>Item Class</w:t>
                             </w:r>
                           </w:p>
                           <w:p>
                             <w:pPr>
-                              <w:overflowPunct w:val="false"/>
-                              <w:bidi w:val="0"/>
-                              <w:rPr/>
-                            </w:pPr>
-                            <w:r>
-                              <w:rPr/>
+                              <w:pStyle w:val="FrameContents"/>
+                              <w:overflowPunct w:val="true"/>
+                              <w:bidi w:val="0"/>
+                              <w:rPr>
+                                <w:color w:val="000000"/>
+                              </w:rPr>
+                            </w:pPr>
+                            <w:r>
+                              <w:rPr>
+                                <w:color w:val="000000"/>
+                              </w:rPr>
                               <w:t>ItemName, ItemCode, ItemDescrp, ItemPrice</w:t>
                             </w:r>
                           </w:p>
                           <w:p>
                             <w:pPr>
-                              <w:overflowPunct w:val="false"/>
-                              <w:bidi w:val="0"/>
-                              <w:rPr/>
-                            </w:pPr>
-                            <w:r>
-                              <w:rPr/>
+                              <w:pStyle w:val="FrameContents"/>
+                              <w:overflowPunct w:val="true"/>
+                              <w:bidi w:val="0"/>
+                              <w:rPr>
+                                <w:color w:val="000000"/>
+                              </w:rPr>
+                            </w:pPr>
+                            <w:r>
+                              <w:rPr>
+                                <w:color w:val="000000"/>
+                              </w:rPr>
                             </w:r>
                           </w:p>
                         </w:txbxContent>
@@ -1289,55 +1349,13 @@
             </w:drawing>
           </mc:Choice>
           <mc:Fallback>
-            <w:pict>
-              <v:roundrect id="shape_0" ID="Shape4" fillcolor="white" stroked="t" style="position:absolute;margin-left:285.2pt;margin-top:202.85pt;width:216.7pt;height:132.7pt;v-text-anchor:middle">
-                <v:textbox>
-                  <w:txbxContent>
-                    <w:p>
-                      <w:pPr>
-                        <w:overflowPunct w:val="false"/>
-                        <w:bidi w:val="0"/>
-                        <w:rPr/>
-                      </w:pPr>
-                      <w:r>
-                        <w:rPr/>
-                        <w:t>Item Class</w:t>
-                      </w:r>
-                    </w:p>
-                    <w:p>
-                      <w:pPr>
-                        <w:overflowPunct w:val="false"/>
-                        <w:bidi w:val="0"/>
-                        <w:rPr/>
-                      </w:pPr>
-                      <w:r>
-                        <w:rPr/>
-                        <w:t>ItemName, ItemCode, ItemDescrp, ItemPrice</w:t>
-                      </w:r>
-                    </w:p>
-                    <w:p>
-                      <w:pPr>
-                        <w:overflowPunct w:val="false"/>
-                        <w:bidi w:val="0"/>
-                        <w:rPr/>
-                      </w:pPr>
-                      <w:r>
-                        <w:rPr/>
-                      </w:r>
-                    </w:p>
-                  </w:txbxContent>
-                </v:textbox>
-                <w10:wrap type="none"/>
-                <v:fill o:detectmouseclick="t" color2="black"/>
-                <v:stroke color="#3465a4" joinstyle="round" endcap="flat"/>
-              </v:roundrect>
-            </w:pict>
+            <w:pict/>
           </mc:Fallback>
         </mc:AlternateContent>
         <mc:AlternateContent>
           <mc:Choice Requires="wps">
             <w:drawing>
-              <wp:anchor behindDoc="0" distT="0" distB="0" distL="0" distR="0" simplePos="0" locked="0" layoutInCell="0" allowOverlap="1" relativeHeight="7">
+              <wp:anchor behindDoc="0" distT="0" distB="0" distL="0" distR="0" simplePos="0" locked="0" layoutInCell="0" allowOverlap="1" relativeHeight="6">
                 <wp:simplePos x="0" y="0"/>
                 <wp:positionH relativeFrom="column">
                   <wp:posOffset>2745740</wp:posOffset>
@@ -1345,10 +1363,10 @@
                 <wp:positionV relativeFrom="paragraph">
                   <wp:posOffset>3557270</wp:posOffset>
                 </wp:positionV>
-                <wp:extent cx="734060" cy="10160"/>
+                <wp:extent cx="734695" cy="10795"/>
                 <wp:effectExtent l="0" t="0" r="0" b="0"/>
                 <wp:wrapNone/>
-                <wp:docPr id="6" name="Shape5"/>
+                <wp:docPr id="8" name="Shape5"/>
                 <a:graphic xmlns:a="http://schemas.openxmlformats.org/drawingml/2006/main">
                   <a:graphicData uri="http://schemas.microsoft.com/office/word/2010/wordprocessingShape">
                     <wps:wsp>
@@ -1356,7 +1374,7 @@
                       <wps:spPr>
                         <a:xfrm flipH="1">
                           <a:off x="0" y="0"/>
-                          <a:ext cx="733320" cy="9360"/>
+                          <a:ext cx="734040" cy="9360"/>
                         </a:xfrm>
                         <a:prstGeom prst="line">
                           <a:avLst/>
@@ -1383,7 +1401,7 @@
           </mc:Choice>
           <mc:Fallback>
             <w:pict>
-              <v:line id="shape_0" from="216.2pt,280.1pt" to="273.9pt,280.8pt" ID="Shape5" stroked="t" style="position:absolute;flip:x">
+              <v:line id="shape_0" from="216.2pt,280.1pt" to="273.95pt,280.8pt" ID="Shape5" stroked="t" style="position:absolute;flip:x">
                 <v:stroke color="#3465a4" endarrow="block" endarrowwidth="medium" endarrowlength="medium" joinstyle="round" endcap="flat"/>
                 <v:fill o:detectmouseclick="t" on="false"/>
               </v:line>
@@ -1393,7 +1411,7 @@
         <mc:AlternateContent>
           <mc:Choice Requires="wps">
             <w:drawing>
-              <wp:anchor behindDoc="0" distT="0" distB="0" distL="0" distR="0" simplePos="0" locked="0" layoutInCell="0" allowOverlap="1" relativeHeight="8">
+              <wp:anchor behindDoc="0" distT="0" distB="0" distL="0" distR="0" simplePos="0" locked="0" layoutInCell="0" allowOverlap="1" relativeHeight="7">
                 <wp:simplePos x="0" y="0"/>
                 <wp:positionH relativeFrom="column">
                   <wp:posOffset>2059940</wp:posOffset>
@@ -1401,10 +1419,10 @@
                 <wp:positionV relativeFrom="paragraph">
                   <wp:posOffset>1671320</wp:posOffset>
                 </wp:positionV>
-                <wp:extent cx="2324735" cy="562610"/>
+                <wp:extent cx="2325370" cy="563245"/>
                 <wp:effectExtent l="0" t="0" r="0" b="0"/>
                 <wp:wrapNone/>
-                <wp:docPr id="7" name="Shape6"/>
+                <wp:docPr id="9" name="Shape6"/>
                 <a:graphic xmlns:a="http://schemas.openxmlformats.org/drawingml/2006/main">
                   <a:graphicData uri="http://schemas.microsoft.com/office/word/2010/wordprocessingShape">
                     <wps:wsp>
@@ -1412,7 +1430,7 @@
                       <wps:spPr>
                         <a:xfrm>
                           <a:off x="0" y="0"/>
-                          <a:ext cx="2324160" cy="561960"/>
+                          <a:ext cx="2324880" cy="562680"/>
                         </a:xfrm>
                         <a:prstGeom prst="rect">
                           <a:avLst/>
@@ -1436,12 +1454,17 @@
                         <w:txbxContent>
                           <w:p>
                             <w:pPr>
-                              <w:overflowPunct w:val="false"/>
-                              <w:bidi w:val="0"/>
-                              <w:rPr/>
-                            </w:pPr>
-                            <w:r>
-                              <w:rPr/>
+                              <w:pStyle w:val="FrameContents"/>
+                              <w:overflowPunct w:val="true"/>
+                              <w:bidi w:val="0"/>
+                              <w:rPr>
+                                <w:color w:val="000000"/>
+                              </w:rPr>
+                            </w:pPr>
+                            <w:r>
+                              <w:rPr>
+                                <w:color w:val="000000"/>
+                              </w:rPr>
                               <w:t>Properties file for Item and Quantity?</w:t>
                             </w:r>
                           </w:p>
@@ -1458,25 +1481,30 @@
           </mc:Choice>
           <mc:Fallback>
             <w:pict>
-              <v:rect id="shape_0" ID="Shape6" fillcolor="white" stroked="t" style="position:absolute;margin-left:162.2pt;margin-top:131.6pt;width:182.95pt;height:44.2pt;v-text-anchor:middle">
+              <v:rect id="shape_0" ID="Shape6" fillcolor="white" stroked="t" style="position:absolute;margin-left:162.2pt;margin-top:131.6pt;width:183pt;height:44.25pt;v-text-anchor:middle">
+                <w10:wrap type="none"/>
+                <v:fill o:detectmouseclick="t" type="solid" color2="black"/>
+                <v:stroke color="#3465a4" joinstyle="round" endcap="flat"/>
                 <v:textbox>
                   <w:txbxContent>
                     <w:p>
                       <w:pPr>
-                        <w:overflowPunct w:val="false"/>
+                        <w:pStyle w:val="FrameContents"/>
+                        <w:overflowPunct w:val="true"/>
                         <w:bidi w:val="0"/>
-                        <w:rPr/>
+                        <w:rPr>
+                          <w:color w:val="000000"/>
+                        </w:rPr>
                       </w:pPr>
                       <w:r>
-                        <w:rPr/>
+                        <w:rPr>
+                          <w:color w:val="000000"/>
+                        </w:rPr>
                         <w:t>Properties file for Item and Quantity?</w:t>
                       </w:r>
                     </w:p>
                   </w:txbxContent>
                 </v:textbox>
-                <w10:wrap type="none"/>
-                <v:fill o:detectmouseclick="t" color2="black"/>
-                <v:stroke color="#3465a4" joinstyle="round" endcap="flat"/>
               </v:rect>
             </w:pict>
           </mc:Fallback>
@@ -1484,18 +1512,18 @@
         <mc:AlternateContent>
           <mc:Choice Requires="wps">
             <w:drawing>
-              <wp:anchor behindDoc="0" distT="0" distB="0" distL="0" distR="0" simplePos="0" locked="0" layoutInCell="0" allowOverlap="1" relativeHeight="9">
+              <wp:anchor behindDoc="0" distT="0" distB="0" distL="0" distR="0" simplePos="0" locked="0" layoutInCell="0" allowOverlap="1" relativeHeight="8">
                 <wp:simplePos x="0" y="0"/>
                 <wp:positionH relativeFrom="column">
-                  <wp:posOffset>2593340</wp:posOffset>
+                  <wp:posOffset>2593975</wp:posOffset>
                 </wp:positionH>
                 <wp:positionV relativeFrom="paragraph">
                   <wp:posOffset>2233295</wp:posOffset>
                 </wp:positionV>
-                <wp:extent cx="295910" cy="343535"/>
+                <wp:extent cx="295910" cy="344805"/>
                 <wp:effectExtent l="0" t="0" r="0" b="0"/>
                 <wp:wrapNone/>
-                <wp:docPr id="8" name="Shape7"/>
+                <wp:docPr id="11" name="Shape7"/>
                 <a:graphic xmlns:a="http://schemas.openxmlformats.org/drawingml/2006/main">
                   <a:graphicData uri="http://schemas.microsoft.com/office/word/2010/wordprocessingShape">
                     <wps:wsp>
@@ -1503,7 +1531,7 @@
                       <wps:spPr>
                         <a:xfrm flipH="1">
                           <a:off x="0" y="0"/>
-                          <a:ext cx="295200" cy="343080"/>
+                          <a:ext cx="295200" cy="343440"/>
                         </a:xfrm>
                         <a:prstGeom prst="line">
                           <a:avLst/>
@@ -1530,7 +1558,7 @@
           </mc:Choice>
           <mc:Fallback>
             <w:pict>
-              <v:line id="shape_0" from="204.2pt,175.85pt" to="227.4pt,202.8pt" ID="Shape7" stroked="t" style="position:absolute;flip:x">
+              <v:line id="shape_0" from="204.25pt,175.85pt" to="227.45pt,202.85pt" ID="Shape7" stroked="t" style="position:absolute;flip:x">
                 <v:stroke color="#3465a4" endarrow="block" endarrowwidth="medium" endarrowlength="medium" joinstyle="round" endcap="flat"/>
                 <v:fill o:detectmouseclick="t" on="false"/>
               </v:line>
@@ -1540,7 +1568,7 @@
         <mc:AlternateContent>
           <mc:Choice Requires="wps">
             <w:drawing>
-              <wp:anchor behindDoc="0" distT="0" distB="0" distL="0" distR="0" simplePos="0" locked="0" layoutInCell="0" allowOverlap="1" relativeHeight="10">
+              <wp:anchor behindDoc="0" distT="0" distB="0" distL="0" distR="0" simplePos="0" locked="0" layoutInCell="0" allowOverlap="1" relativeHeight="9">
                 <wp:simplePos x="0" y="0"/>
                 <wp:positionH relativeFrom="column">
                   <wp:posOffset>2107565</wp:posOffset>
@@ -1548,10 +1576,10 @@
                 <wp:positionV relativeFrom="paragraph">
                   <wp:posOffset>5728970</wp:posOffset>
                 </wp:positionV>
-                <wp:extent cx="4248785" cy="2429510"/>
+                <wp:extent cx="4249420" cy="2430145"/>
                 <wp:effectExtent l="0" t="0" r="0" b="0"/>
                 <wp:wrapNone/>
-                <wp:docPr id="9" name="Shape8"/>
+                <wp:docPr id="12" name="Shape8"/>
                 <a:graphic xmlns:a="http://schemas.openxmlformats.org/drawingml/2006/main">
                   <a:graphicData uri="http://schemas.microsoft.com/office/word/2010/wordprocessingShape">
                     <wps:wsp>
@@ -1559,13 +1587,13 @@
                       <wps:spPr>
                         <a:xfrm>
                           <a:off x="0" y="0"/>
-                          <a:ext cx="4248000" cy="2428920"/>
+                          <a:ext cx="4248720" cy="2429640"/>
                         </a:xfrm>
                         <a:custGeom>
                           <a:avLst/>
                           <a:gdLst/>
                           <a:ahLst/>
-                          <a:rect l="0" t="0" r="r" b="b"/>
+                          <a:rect l="l" t="t" r="r" b="b"/>
                           <a:pathLst>
                             <a:path w="6692" h="3827">
                               <a:moveTo>
@@ -1680,141 +1708,191 @@
                         <w:txbxContent>
                           <w:p>
                             <w:pPr>
-                              <w:overflowPunct w:val="false"/>
-                              <w:bidi w:val="0"/>
-                              <w:rPr/>
-                            </w:pPr>
-                            <w:r>
-                              <w:rPr/>
+                              <w:pStyle w:val="FrameContents"/>
+                              <w:overflowPunct w:val="true"/>
+                              <w:bidi w:val="0"/>
+                              <w:rPr>
+                                <w:color w:val="000000"/>
+                              </w:rPr>
+                            </w:pPr>
+                            <w:r>
+                              <w:rPr>
+                                <w:color w:val="000000"/>
+                              </w:rPr>
                               <w:t>ShoppingCart Class</w:t>
                             </w:r>
                           </w:p>
                           <w:p>
                             <w:pPr>
-                              <w:overflowPunct w:val="false"/>
-                              <w:bidi w:val="0"/>
-                              <w:rPr/>
-                            </w:pPr>
-                            <w:r>
-                              <w:rPr/>
-                            </w:r>
-                          </w:p>
-                          <w:p>
-                            <w:pPr>
-                              <w:overflowPunct w:val="false"/>
-                              <w:bidi w:val="0"/>
-                              <w:rPr/>
-                            </w:pPr>
-                            <w:r>
-                              <w:rPr/>
+                              <w:pStyle w:val="FrameContents"/>
+                              <w:overflowPunct w:val="true"/>
+                              <w:bidi w:val="0"/>
+                              <w:rPr>
+                                <w:color w:val="000000"/>
+                              </w:rPr>
+                            </w:pPr>
+                            <w:r>
+                              <w:rPr>
+                                <w:color w:val="000000"/>
+                              </w:rPr>
+                            </w:r>
+                          </w:p>
+                          <w:p>
+                            <w:pPr>
+                              <w:pStyle w:val="FrameContents"/>
+                              <w:overflowPunct w:val="true"/>
+                              <w:bidi w:val="0"/>
+                              <w:rPr>
+                                <w:color w:val="000000"/>
+                              </w:rPr>
+                            </w:pPr>
+                            <w:r>
+                              <w:rPr>
+                                <w:color w:val="000000"/>
+                              </w:rPr>
                               <w:t>Item itemToBuy;</w:t>
                             </w:r>
                           </w:p>
                           <w:p>
                             <w:pPr>
-                              <w:overflowPunct w:val="false"/>
-                              <w:bidi w:val="0"/>
-                              <w:rPr/>
-                            </w:pPr>
-                            <w:r>
-                              <w:rPr/>
+                              <w:pStyle w:val="FrameContents"/>
+                              <w:overflowPunct w:val="true"/>
+                              <w:bidi w:val="0"/>
+                              <w:rPr>
+                                <w:color w:val="000000"/>
+                              </w:rPr>
+                            </w:pPr>
+                            <w:r>
+                              <w:rPr>
+                                <w:color w:val="000000"/>
+                              </w:rPr>
                               <w:t>Double itemPrice;</w:t>
                             </w:r>
                           </w:p>
                           <w:p>
                             <w:pPr>
-                              <w:overflowPunct w:val="false"/>
-                              <w:bidi w:val="0"/>
-                              <w:rPr/>
-                            </w:pPr>
-                            <w:r>
-                              <w:rPr/>
+                              <w:pStyle w:val="FrameContents"/>
+                              <w:overflowPunct w:val="true"/>
+                              <w:bidi w:val="0"/>
+                              <w:rPr>
+                                <w:color w:val="000000"/>
+                              </w:rPr>
+                            </w:pPr>
+                            <w:r>
+                              <w:rPr>
+                                <w:color w:val="000000"/>
+                              </w:rPr>
                               <w:t>Integer itemQuantityToBuy;</w:t>
                             </w:r>
                           </w:p>
                           <w:p>
                             <w:pPr>
-                              <w:overflowPunct w:val="false"/>
-                              <w:bidi w:val="0"/>
-                              <w:rPr/>
-                            </w:pPr>
-                            <w:r>
-                              <w:rPr/>
+                              <w:pStyle w:val="FrameContents"/>
+                              <w:overflowPunct w:val="true"/>
+                              <w:bidi w:val="0"/>
+                              <w:rPr>
+                                <w:color w:val="000000"/>
+                              </w:rPr>
+                            </w:pPr>
+                            <w:r>
+                              <w:rPr>
+                                <w:color w:val="000000"/>
+                              </w:rPr>
                               <w:t>List&lt;Item, Integer&gt;(Item, quantity) shoppingCartItems</w:t>
                             </w:r>
                           </w:p>
                           <w:p>
                             <w:pPr>
-                              <w:overflowPunct w:val="false"/>
-                              <w:bidi w:val="0"/>
-                              <w:rPr/>
-                            </w:pPr>
-                            <w:r>
-                              <w:rPr/>
+                              <w:pStyle w:val="FrameContents"/>
+                              <w:overflowPunct w:val="true"/>
+                              <w:bidi w:val="0"/>
+                              <w:rPr>
+                                <w:color w:val="000000"/>
+                              </w:rPr>
+                            </w:pPr>
+                            <w:r>
+                              <w:rPr>
+                                <w:color w:val="000000"/>
+                              </w:rPr>
                               <w:t>Public ShoppingCart(){</w:t>
                             </w:r>
                           </w:p>
                           <w:p>
                             <w:pPr>
-                              <w:overflowPunct w:val="false"/>
-                              <w:bidi w:val="0"/>
-                              <w:rPr/>
-                            </w:pPr>
-                            <w:r>
-                              <w:rPr/>
+                              <w:pStyle w:val="FrameContents"/>
+                              <w:overflowPunct w:val="true"/>
+                              <w:bidi w:val="0"/>
+                              <w:rPr>
+                                <w:color w:val="000000"/>
+                              </w:rPr>
+                            </w:pPr>
+                            <w:r>
+                              <w:rPr>
+                                <w:color w:val="000000"/>
+                              </w:rPr>
                               <w:t>Inventory MyStock = new Inventory();}</w:t>
                             </w:r>
                           </w:p>
                           <w:p>
                             <w:pPr>
-                              <w:overflowPunct w:val="false"/>
-                              <w:bidi w:val="0"/>
-                              <w:rPr/>
-                            </w:pPr>
-                            <w:r>
-                              <w:rPr/>
-                            </w:r>
-                          </w:p>
-                          <w:p>
-                            <w:pPr>
-                              <w:overflowPunct w:val="false"/>
-                              <w:bidi w:val="0"/>
-                              <w:rPr/>
-                            </w:pPr>
-                            <w:r>
-                              <w:rPr/>
+                              <w:pStyle w:val="FrameContents"/>
+                              <w:overflowPunct w:val="true"/>
+                              <w:bidi w:val="0"/>
+                              <w:rPr>
+                                <w:color w:val="000000"/>
+                              </w:rPr>
+                            </w:pPr>
+                            <w:r>
+                              <w:rPr>
+                                <w:color w:val="000000"/>
+                              </w:rPr>
+                            </w:r>
+                          </w:p>
+                          <w:p>
+                            <w:pPr>
+                              <w:pStyle w:val="FrameContents"/>
+                              <w:overflowPunct w:val="true"/>
+                              <w:bidi w:val="0"/>
+                              <w:rPr>
+                                <w:color w:val="000000"/>
+                              </w:rPr>
+                            </w:pPr>
+                            <w:r>
+                              <w:rPr>
+                                <w:color w:val="000000"/>
+                              </w:rPr>
                               <w:t>Reference the Inventory stock list and Items list for</w:t>
                             </w:r>
                           </w:p>
                           <w:p>
                             <w:pPr>
-                              <w:overflowPunct w:val="false"/>
-                              <w:bidi w:val="0"/>
-                              <w:rPr/>
-                            </w:pPr>
-                            <w:r>
-                              <w:rPr/>
+                              <w:pStyle w:val="FrameContents"/>
+                              <w:overflowPunct w:val="true"/>
+                              <w:bidi w:val="0"/>
+                              <w:rPr>
+                                <w:color w:val="000000"/>
+                              </w:rPr>
+                            </w:pPr>
+                            <w:r>
+                              <w:rPr>
+                                <w:color w:val="000000"/>
+                              </w:rPr>
                               <w:t>price and quantity</w:t>
                             </w:r>
                           </w:p>
                           <w:p>
                             <w:pPr>
-                              <w:overflowPunct w:val="false"/>
-                              <w:bidi w:val="0"/>
-                              <w:rPr/>
-                            </w:pPr>
-                            <w:r>
-                              <w:rPr/>
-                            </w:r>
-                          </w:p>
-                          <w:p>
-                            <w:pPr>
-                              <w:overflowPunct w:val="false"/>
-                              <w:bidi w:val="0"/>
-                              <w:rPr/>
-                            </w:pPr>
-                            <w:r>
-                              <w:rPr/>
+                              <w:pStyle w:val="FrameContents"/>
+                              <w:overflowPunct w:val="true"/>
+                              <w:bidi w:val="0"/>
+                              <w:rPr>
+                                <w:color w:val="000000"/>
+                              </w:rPr>
+                            </w:pPr>
+                            <w:r>
+                              <w:rPr>
+                                <w:color w:val="000000"/>
+                              </w:rPr>
                             </w:r>
                           </w:p>
                         </w:txbxContent>
@@ -1829,162 +1907,13 @@
             </w:drawing>
           </mc:Choice>
           <mc:Fallback>
-            <w:pict>
-              <v:roundrect id="shape_0" ID="Shape8" fillcolor="white" stroked="t" style="position:absolute;margin-left:165.95pt;margin-top:451.1pt;width:334.45pt;height:191.2pt;v-text-anchor:middle">
-                <v:textbox>
-                  <w:txbxContent>
-                    <w:p>
-                      <w:pPr>
-                        <w:overflowPunct w:val="false"/>
-                        <w:bidi w:val="0"/>
-                        <w:rPr/>
-                      </w:pPr>
-                      <w:r>
-                        <w:rPr/>
-                        <w:t>ShoppingCart Class</w:t>
-                      </w:r>
-                    </w:p>
-                    <w:p>
-                      <w:pPr>
-                        <w:overflowPunct w:val="false"/>
-                        <w:bidi w:val="0"/>
-                        <w:rPr/>
-                      </w:pPr>
-                      <w:r>
-                        <w:rPr/>
-                      </w:r>
-                    </w:p>
-                    <w:p>
-                      <w:pPr>
-                        <w:overflowPunct w:val="false"/>
-                        <w:bidi w:val="0"/>
-                        <w:rPr/>
-                      </w:pPr>
-                      <w:r>
-                        <w:rPr/>
-                        <w:t>Item itemToBuy;</w:t>
-                      </w:r>
-                    </w:p>
-                    <w:p>
-                      <w:pPr>
-                        <w:overflowPunct w:val="false"/>
-                        <w:bidi w:val="0"/>
-                        <w:rPr/>
-                      </w:pPr>
-                      <w:r>
-                        <w:rPr/>
-                        <w:t>Double itemPrice;</w:t>
-                      </w:r>
-                    </w:p>
-                    <w:p>
-                      <w:pPr>
-                        <w:overflowPunct w:val="false"/>
-                        <w:bidi w:val="0"/>
-                        <w:rPr/>
-                      </w:pPr>
-                      <w:r>
-                        <w:rPr/>
-                        <w:t>Integer itemQuantityToBuy;</w:t>
-                      </w:r>
-                    </w:p>
-                    <w:p>
-                      <w:pPr>
-                        <w:overflowPunct w:val="false"/>
-                        <w:bidi w:val="0"/>
-                        <w:rPr/>
-                      </w:pPr>
-                      <w:r>
-                        <w:rPr/>
-                        <w:t>List&lt;Item, Integer&gt;(Item, quantity) shoppingCartItems</w:t>
-                      </w:r>
-                    </w:p>
-                    <w:p>
-                      <w:pPr>
-                        <w:overflowPunct w:val="false"/>
-                        <w:bidi w:val="0"/>
-                        <w:rPr/>
-                      </w:pPr>
-                      <w:r>
-                        <w:rPr/>
-                        <w:t>Public ShoppingCart(){</w:t>
-                      </w:r>
-                    </w:p>
-                    <w:p>
-                      <w:pPr>
-                        <w:overflowPunct w:val="false"/>
-                        <w:bidi w:val="0"/>
-                        <w:rPr/>
-                      </w:pPr>
-                      <w:r>
-                        <w:rPr/>
-                        <w:t>Inventory MyStock = new Inventory();}</w:t>
-                      </w:r>
-                    </w:p>
-                    <w:p>
-                      <w:pPr>
-                        <w:overflowPunct w:val="false"/>
-                        <w:bidi w:val="0"/>
-                        <w:rPr/>
-                      </w:pPr>
-                      <w:r>
-                        <w:rPr/>
-                      </w:r>
-                    </w:p>
-                    <w:p>
-                      <w:pPr>
-                        <w:overflowPunct w:val="false"/>
-                        <w:bidi w:val="0"/>
-                        <w:rPr/>
-                      </w:pPr>
-                      <w:r>
-                        <w:rPr/>
-                        <w:t>Reference the Inventory stock list and Items list for</w:t>
-                      </w:r>
-                    </w:p>
-                    <w:p>
-                      <w:pPr>
-                        <w:overflowPunct w:val="false"/>
-                        <w:bidi w:val="0"/>
-                        <w:rPr/>
-                      </w:pPr>
-                      <w:r>
-                        <w:rPr/>
-                        <w:t>price and quantity</w:t>
-                      </w:r>
-                    </w:p>
-                    <w:p>
-                      <w:pPr>
-                        <w:overflowPunct w:val="false"/>
-                        <w:bidi w:val="0"/>
-                        <w:rPr/>
-                      </w:pPr>
-                      <w:r>
-                        <w:rPr/>
-                      </w:r>
-                    </w:p>
-                    <w:p>
-                      <w:pPr>
-                        <w:overflowPunct w:val="false"/>
-                        <w:bidi w:val="0"/>
-                        <w:rPr/>
-                      </w:pPr>
-                      <w:r>
-                        <w:rPr/>
-                      </w:r>
-                    </w:p>
-                  </w:txbxContent>
-                </v:textbox>
-                <w10:wrap type="none"/>
-                <v:fill o:detectmouseclick="t" color2="black"/>
-                <v:stroke color="#3465a4" joinstyle="round" endcap="flat"/>
-              </v:roundrect>
-            </w:pict>
+            <w:pict/>
           </mc:Fallback>
         </mc:AlternateContent>
         <mc:AlternateContent>
           <mc:Choice Requires="wps">
             <w:drawing>
-              <wp:anchor behindDoc="0" distT="0" distB="0" distL="0" distR="0" simplePos="0" locked="0" layoutInCell="0" allowOverlap="1" relativeHeight="11">
+              <wp:anchor behindDoc="0" distT="0" distB="0" distL="0" distR="0" simplePos="0" locked="0" layoutInCell="0" allowOverlap="1" relativeHeight="10">
                 <wp:simplePos x="0" y="0"/>
                 <wp:positionH relativeFrom="column">
                   <wp:posOffset>2488565</wp:posOffset>
@@ -1992,10 +1921,10 @@
                 <wp:positionV relativeFrom="paragraph">
                   <wp:posOffset>5309870</wp:posOffset>
                 </wp:positionV>
-                <wp:extent cx="381635" cy="419735"/>
+                <wp:extent cx="382905" cy="420370"/>
                 <wp:effectExtent l="0" t="0" r="0" b="0"/>
                 <wp:wrapNone/>
-                <wp:docPr id="10" name="Shape9"/>
+                <wp:docPr id="14" name="Shape9"/>
                 <a:graphic xmlns:a="http://schemas.openxmlformats.org/drawingml/2006/main">
                   <a:graphicData uri="http://schemas.microsoft.com/office/word/2010/wordprocessingShape">
                     <wps:wsp>
@@ -2003,7 +1932,7 @@
                       <wps:spPr>
                         <a:xfrm flipH="1" flipV="1">
                           <a:off x="0" y="0"/>
-                          <a:ext cx="380880" cy="419040"/>
+                          <a:ext cx="381600" cy="419760"/>
                         </a:xfrm>
                         <a:prstGeom prst="line">
                           <a:avLst/>
@@ -2030,7 +1959,7 @@
           </mc:Choice>
           <mc:Fallback>
             <w:pict>
-              <v:line id="shape_0" from="195.95pt,418.1pt" to="225.9pt,451.05pt" ID="Shape9" stroked="t" style="position:absolute;flip:xy">
+              <v:line id="shape_0" from="195.95pt,418.1pt" to="225.95pt,451.1pt" ID="Shape9" stroked="t" style="position:absolute;flip:xy">
                 <v:stroke color="#3465a4" endarrow="block" endarrowwidth="medium" endarrowlength="medium" joinstyle="round" endcap="flat"/>
                 <v:fill o:detectmouseclick="t" on="false"/>
               </v:line>
@@ -2046,6 +1975,7 @@
       <w:pgNumType w:fmt="decimal"/>
       <w:formProt w:val="false"/>
       <w:textDirection w:val="lrTb"/>
+      <w:docGrid w:type="default" w:linePitch="100" w:charSpace="0"/>
     </w:sectPr>
   </w:body>
 </w:document>
@@ -2065,7 +1995,6 @@
     </w:rPrDefault>
     <w:pPrDefault>
       <w:pPr>
-        <w:widowControl/>
         <w:suppressAutoHyphens w:val="true"/>
       </w:pPr>
     </w:pPrDefault>
@@ -2075,7 +2004,10 @@
     <w:qFormat/>
     <w:pPr>
       <w:widowControl/>
+      <w:suppressAutoHyphens w:val="true"/>
       <w:bidi w:val="0"/>
+      <w:spacing w:before="0" w:after="0"/>
+      <w:jc w:val="left"/>
     </w:pPr>
     <w:rPr>
       <w:rFonts w:ascii="Liberation Serif" w:hAnsi="Liberation Serif" w:eastAsia="NSimSun" w:cs="Arial"/>

</xml_diff>